<commit_message>
Lab 2 Update and Submit
</commit_message>
<xml_diff>
--- a/Week2/Labs/Annand DSE 6210 Lab 2.docx
+++ b/Week2/Labs/Annand DSE 6210 Lab 2.docx
@@ -16,6 +16,31 @@
           <w:sz w:val="28"/>
           <w:szCs w:val="28"/>
         </w:rPr>
+        <w:t>Joseph Annand</w:t>
+      </w:r>
+    </w:p>
+    <w:p>
+      <w:pPr>
+        <w:rPr>
+          <w:color w:val="000000" w:themeColor="text1"/>
+          <w:sz w:val="28"/>
+          <w:szCs w:val="28"/>
+        </w:rPr>
+      </w:pPr>
+      <w:r>
+        <w:rPr>
+          <w:color w:val="000000" w:themeColor="text1"/>
+          <w:sz w:val="28"/>
+          <w:szCs w:val="28"/>
+        </w:rPr>
+        <w:t xml:space="preserve">DSE 6210 </w:t>
+      </w:r>
+      <w:r>
+        <w:rPr>
+          <w:color w:val="000000" w:themeColor="text1"/>
+          <w:sz w:val="28"/>
+          <w:szCs w:val="28"/>
+        </w:rPr>
         <w:t xml:space="preserve">Assignment </w:t>
       </w:r>
       <w:r>
@@ -35,15 +60,6 @@
           <w:szCs w:val="28"/>
         </w:rPr>
       </w:pPr>
-    </w:p>
-    <w:p>
-      <w:pPr>
-        <w:rPr>
-          <w:color w:val="000000" w:themeColor="text1"/>
-          <w:sz w:val="28"/>
-          <w:szCs w:val="28"/>
-        </w:rPr>
-      </w:pPr>
       <w:r>
         <w:rPr>
           <w:color w:val="000000" w:themeColor="text1"/>
@@ -60,15 +76,6 @@
         </w:rPr>
         <w:t>3.33, 3.34, 5.17, 5.19</w:t>
       </w:r>
-    </w:p>
-    <w:p>
-      <w:pPr>
-        <w:rPr>
-          <w:color w:val="000000" w:themeColor="text1"/>
-          <w:sz w:val="28"/>
-          <w:szCs w:val="28"/>
-        </w:rPr>
-      </w:pPr>
     </w:p>
     <w:p>
       <w:pPr>
@@ -629,7 +636,71 @@
       <w:proofErr w:type="gramStart"/>
       <w:r>
         <w:rPr>
-          <w:color w:val="000000" w:themeColor="text1"/>
+          <w:b/>
+          <w:bCs/>
+          <w:color w:val="000000" w:themeColor="text1"/>
+          <w:sz w:val="28"/>
+          <w:szCs w:val="28"/>
+        </w:rPr>
+        <w:t>Apartment#</w:t>
+      </w:r>
+      <w:r>
+        <w:rPr>
+          <w:color w:val="000000" w:themeColor="text1"/>
+          <w:sz w:val="28"/>
+          <w:szCs w:val="28"/>
+        </w:rPr>
+        <w:t>,</w:t>
+      </w:r>
+      <w:proofErr w:type="gramEnd"/>
+      <w:r>
+        <w:rPr>
+          <w:color w:val="000000" w:themeColor="text1"/>
+          <w:sz w:val="28"/>
+          <w:szCs w:val="28"/>
+        </w:rPr>
+        <w:t xml:space="preserve"> Model, Address, </w:t>
+      </w:r>
+      <w:proofErr w:type="spellStart"/>
+      <w:r>
+        <w:rPr>
+          <w:color w:val="000000" w:themeColor="text1"/>
+          <w:sz w:val="28"/>
+          <w:szCs w:val="28"/>
+        </w:rPr>
+        <w:t>Price_perSquareFt</w:t>
+      </w:r>
+      <w:proofErr w:type="spellEnd"/>
+      <w:r>
+        <w:rPr>
+          <w:color w:val="000000" w:themeColor="text1"/>
+          <w:sz w:val="28"/>
+          <w:szCs w:val="28"/>
+        </w:rPr>
+        <w:t>)</w:t>
+      </w:r>
+    </w:p>
+    <w:p>
+      <w:pPr>
+        <w:ind w:left="360"/>
+        <w:rPr>
+          <w:color w:val="000000" w:themeColor="text1"/>
+          <w:sz w:val="28"/>
+          <w:szCs w:val="28"/>
+        </w:rPr>
+      </w:pPr>
+      <w:r>
+        <w:rPr>
+          <w:color w:val="000000" w:themeColor="text1"/>
+          <w:sz w:val="28"/>
+          <w:szCs w:val="28"/>
+        </w:rPr>
+        <w:t>OPTION(</w:t>
+      </w:r>
+      <w:proofErr w:type="gramStart"/>
+      <w:r>
+        <w:rPr>
+          <w:color w:val="FF0000"/>
           <w:sz w:val="28"/>
           <w:szCs w:val="28"/>
         </w:rPr>
@@ -638,11 +709,11 @@
       <w:proofErr w:type="gramEnd"/>
       <w:r>
         <w:rPr>
-          <w:color w:val="000000" w:themeColor="text1"/>
-          <w:sz w:val="28"/>
-          <w:szCs w:val="28"/>
-        </w:rPr>
-        <w:t xml:space="preserve"> Model, Address, </w:t>
+          <w:color w:val="FF0000"/>
+          <w:sz w:val="28"/>
+          <w:szCs w:val="28"/>
+        </w:rPr>
+        <w:t xml:space="preserve"> </w:t>
       </w:r>
       <w:proofErr w:type="spellStart"/>
       <w:r>
@@ -651,7 +722,7 @@
           <w:sz w:val="28"/>
           <w:szCs w:val="28"/>
         </w:rPr>
-        <w:t>Price_perSquareFt</w:t>
+        <w:t>Option_name</w:t>
       </w:r>
       <w:proofErr w:type="spellEnd"/>
       <w:r>
@@ -660,6 +731,24 @@
           <w:sz w:val="28"/>
           <w:szCs w:val="28"/>
         </w:rPr>
+        <w:t xml:space="preserve">, </w:t>
+      </w:r>
+      <w:proofErr w:type="spellStart"/>
+      <w:r>
+        <w:rPr>
+          <w:color w:val="000000" w:themeColor="text1"/>
+          <w:sz w:val="28"/>
+          <w:szCs w:val="28"/>
+        </w:rPr>
+        <w:t>Extra_price</w:t>
+      </w:r>
+      <w:proofErr w:type="spellEnd"/>
+      <w:r>
+        <w:rPr>
+          <w:color w:val="000000" w:themeColor="text1"/>
+          <w:sz w:val="28"/>
+          <w:szCs w:val="28"/>
+        </w:rPr>
         <w:t>)</w:t>
       </w:r>
     </w:p>
@@ -678,106 +767,42 @@
           <w:sz w:val="28"/>
           <w:szCs w:val="28"/>
         </w:rPr>
-        <w:t>OPTION(</w:t>
+        <w:t>BOOKING(</w:t>
+      </w:r>
+      <w:proofErr w:type="spellStart"/>
+      <w:r>
+        <w:rPr>
+          <w:color w:val="FF0000"/>
+          <w:sz w:val="28"/>
+          <w:szCs w:val="28"/>
+        </w:rPr>
+        <w:t>Agent_id</w:t>
+      </w:r>
+      <w:proofErr w:type="spellEnd"/>
+      <w:r>
+        <w:rPr>
+          <w:color w:val="000000" w:themeColor="text1"/>
+          <w:sz w:val="28"/>
+          <w:szCs w:val="28"/>
+        </w:rPr>
+        <w:t xml:space="preserve">, </w:t>
       </w:r>
       <w:proofErr w:type="gramStart"/>
       <w:r>
         <w:rPr>
-          <w:color w:val="000000" w:themeColor="text1"/>
-          <w:sz w:val="28"/>
-          <w:szCs w:val="28"/>
-        </w:rPr>
-        <w:t>Apartment#,</w:t>
-      </w:r>
-      <w:proofErr w:type="gramEnd"/>
-      <w:r>
-        <w:rPr>
-          <w:color w:val="000000" w:themeColor="text1"/>
-          <w:sz w:val="28"/>
-          <w:szCs w:val="28"/>
-        </w:rPr>
-        <w:t xml:space="preserve"> </w:t>
-      </w:r>
-      <w:proofErr w:type="spellStart"/>
-      <w:r>
-        <w:rPr>
-          <w:color w:val="000000" w:themeColor="text1"/>
-          <w:sz w:val="28"/>
-          <w:szCs w:val="28"/>
-        </w:rPr>
-        <w:t>Option_name</w:t>
-      </w:r>
-      <w:proofErr w:type="spellEnd"/>
-      <w:r>
-        <w:rPr>
-          <w:color w:val="000000" w:themeColor="text1"/>
-          <w:sz w:val="28"/>
-          <w:szCs w:val="28"/>
-        </w:rPr>
-        <w:t xml:space="preserve">, </w:t>
-      </w:r>
-      <w:proofErr w:type="spellStart"/>
-      <w:r>
-        <w:rPr>
-          <w:color w:val="000000" w:themeColor="text1"/>
-          <w:sz w:val="28"/>
-          <w:szCs w:val="28"/>
-        </w:rPr>
-        <w:t>Extra_price</w:t>
-      </w:r>
-      <w:proofErr w:type="spellEnd"/>
-      <w:r>
-        <w:rPr>
-          <w:color w:val="000000" w:themeColor="text1"/>
-          <w:sz w:val="28"/>
-          <w:szCs w:val="28"/>
-        </w:rPr>
-        <w:t>)</w:t>
-      </w:r>
-    </w:p>
-    <w:p>
-      <w:pPr>
-        <w:ind w:left="360"/>
-        <w:rPr>
-          <w:color w:val="000000" w:themeColor="text1"/>
-          <w:sz w:val="28"/>
-          <w:szCs w:val="28"/>
-        </w:rPr>
-      </w:pPr>
-      <w:r>
-        <w:rPr>
-          <w:color w:val="000000" w:themeColor="text1"/>
-          <w:sz w:val="28"/>
-          <w:szCs w:val="28"/>
-        </w:rPr>
-        <w:t>BOOKING(</w:t>
-      </w:r>
-      <w:proofErr w:type="spellStart"/>
-      <w:r>
-        <w:rPr>
-          <w:color w:val="000000" w:themeColor="text1"/>
-          <w:sz w:val="28"/>
-          <w:szCs w:val="28"/>
-        </w:rPr>
-        <w:t>Agent_id</w:t>
-      </w:r>
-      <w:proofErr w:type="spellEnd"/>
-      <w:r>
-        <w:rPr>
-          <w:color w:val="000000" w:themeColor="text1"/>
-          <w:sz w:val="28"/>
-          <w:szCs w:val="28"/>
-        </w:rPr>
-        <w:t xml:space="preserve">, </w:t>
-      </w:r>
-      <w:proofErr w:type="gramStart"/>
-      <w:r>
-        <w:rPr>
-          <w:color w:val="000000" w:themeColor="text1"/>
-          <w:sz w:val="28"/>
-          <w:szCs w:val="28"/>
-        </w:rPr>
-        <w:t>Apartment#,</w:t>
+          <w:color w:val="FF0000"/>
+          <w:sz w:val="28"/>
+          <w:szCs w:val="28"/>
+        </w:rPr>
+        <w:t>Apartment#</w:t>
+      </w:r>
+      <w:r>
+        <w:rPr>
+          <w:color w:val="000000" w:themeColor="text1"/>
+          <w:sz w:val="28"/>
+          <w:szCs w:val="28"/>
+        </w:rPr>
+        <w:t>,</w:t>
       </w:r>
       <w:proofErr w:type="gramEnd"/>
       <w:r>
@@ -810,6 +835,8 @@
       <w:proofErr w:type="spellStart"/>
       <w:r>
         <w:rPr>
+          <w:b/>
+          <w:bCs/>
           <w:color w:val="000000" w:themeColor="text1"/>
           <w:sz w:val="28"/>
           <w:szCs w:val="28"/>
@@ -842,6 +869,482 @@
           <w:szCs w:val="28"/>
         </w:rPr>
         <w:t xml:space="preserve">First, specify the foreign keys for this schema, stating any assumptions you make. Next, populate the relations with a few sample tuples, and then give an example of an insertion in the BOOKING and AGENT relations that violates the referential integrity constraints and of another insertion that does not. </w:t>
+      </w:r>
+    </w:p>
+    <w:p>
+      <w:pPr>
+        <w:ind w:left="360"/>
+        <w:rPr>
+          <w:color w:val="000000" w:themeColor="text1"/>
+          <w:sz w:val="24"/>
+          <w:szCs w:val="24"/>
+        </w:rPr>
+      </w:pPr>
+      <w:r>
+        <w:rPr>
+          <w:color w:val="000000" w:themeColor="text1"/>
+          <w:sz w:val="24"/>
+          <w:szCs w:val="24"/>
+        </w:rPr>
+        <w:t xml:space="preserve">Assuming that each agent has a unique </w:t>
+      </w:r>
+      <w:proofErr w:type="gramStart"/>
+      <w:r>
+        <w:rPr>
+          <w:color w:val="000000" w:themeColor="text1"/>
+          <w:sz w:val="24"/>
+          <w:szCs w:val="24"/>
+        </w:rPr>
+        <w:t>ID</w:t>
+      </w:r>
+      <w:proofErr w:type="gramEnd"/>
+      <w:r>
+        <w:rPr>
+          <w:color w:val="000000" w:themeColor="text1"/>
+          <w:sz w:val="24"/>
+          <w:szCs w:val="24"/>
+        </w:rPr>
+        <w:t xml:space="preserve"> and each </w:t>
+      </w:r>
+      <w:r>
+        <w:rPr>
+          <w:color w:val="000000" w:themeColor="text1"/>
+          <w:sz w:val="24"/>
+          <w:szCs w:val="24"/>
+        </w:rPr>
+        <w:t xml:space="preserve">apartment has a unique number, </w:t>
+      </w:r>
+      <w:proofErr w:type="spellStart"/>
+      <w:r>
+        <w:rPr>
+          <w:color w:val="000000" w:themeColor="text1"/>
+          <w:sz w:val="24"/>
+          <w:szCs w:val="24"/>
+        </w:rPr>
+        <w:t>Agent_id</w:t>
+      </w:r>
+      <w:proofErr w:type="spellEnd"/>
+      <w:r>
+        <w:rPr>
+          <w:color w:val="000000" w:themeColor="text1"/>
+          <w:sz w:val="24"/>
+          <w:szCs w:val="24"/>
+        </w:rPr>
+        <w:t xml:space="preserve"> and Apartment are primary keys in the AGENT and APARTMENT relations, respectively. </w:t>
+      </w:r>
+      <w:proofErr w:type="spellStart"/>
+      <w:r>
+        <w:rPr>
+          <w:color w:val="000000" w:themeColor="text1"/>
+          <w:sz w:val="24"/>
+          <w:szCs w:val="24"/>
+        </w:rPr>
+        <w:t>Agent_id</w:t>
+      </w:r>
+      <w:proofErr w:type="spellEnd"/>
+      <w:r>
+        <w:rPr>
+          <w:color w:val="000000" w:themeColor="text1"/>
+          <w:sz w:val="24"/>
+          <w:szCs w:val="24"/>
+        </w:rPr>
+        <w:t xml:space="preserve"> is a foreign key in the BOOKING relation, and Apartment# is a foreign key in OPTION and BOOKING.</w:t>
+      </w:r>
+      <w:r>
+        <w:rPr>
+          <w:color w:val="000000" w:themeColor="text1"/>
+          <w:sz w:val="24"/>
+          <w:szCs w:val="24"/>
+        </w:rPr>
+        <w:t xml:space="preserve"> </w:t>
+      </w:r>
+    </w:p>
+    <w:p>
+      <w:pPr>
+        <w:ind w:left="360"/>
+        <w:rPr>
+          <w:color w:val="000000" w:themeColor="text1"/>
+          <w:sz w:val="24"/>
+          <w:szCs w:val="24"/>
+        </w:rPr>
+      </w:pPr>
+      <w:r>
+        <w:rPr>
+          <w:color w:val="000000" w:themeColor="text1"/>
+          <w:sz w:val="24"/>
+          <w:szCs w:val="24"/>
+        </w:rPr>
+        <w:t>Figure 1 below shows a schema of the four relations with three example tuples in each one.</w:t>
+      </w:r>
+    </w:p>
+    <w:p>
+      <w:pPr>
+        <w:keepNext/>
+        <w:ind w:left="360"/>
+      </w:pPr>
+      <w:r>
+        <w:rPr>
+          <w:noProof/>
+          <w:color w:val="000000" w:themeColor="text1"/>
+          <w:sz w:val="24"/>
+          <w:szCs w:val="24"/>
+        </w:rPr>
+        <w:drawing>
+          <wp:inline distT="0" distB="0" distL="0" distR="0" wp14:anchorId="600BEAB8" wp14:editId="5D767BD3">
+            <wp:extent cx="4926496" cy="4189236"/>
+            <wp:effectExtent l="0" t="0" r="7620" b="1905"/>
+            <wp:docPr id="1180978397" name="Picture 1" descr="A group of white squares with numbers and letters&#10;&#10;Description automatically generated"/>
+            <wp:cNvGraphicFramePr>
+              <a:graphicFrameLocks xmlns:a="http://schemas.openxmlformats.org/drawingml/2006/main" noChangeAspect="1"/>
+            </wp:cNvGraphicFramePr>
+            <a:graphic xmlns:a="http://schemas.openxmlformats.org/drawingml/2006/main">
+              <a:graphicData uri="http://schemas.openxmlformats.org/drawingml/2006/picture">
+                <pic:pic xmlns:pic="http://schemas.openxmlformats.org/drawingml/2006/picture">
+                  <pic:nvPicPr>
+                    <pic:cNvPr id="1180978397" name="Picture 1" descr="A group of white squares with numbers and letters&#10;&#10;Description automatically generated"/>
+                    <pic:cNvPicPr/>
+                  </pic:nvPicPr>
+                  <pic:blipFill>
+                    <a:blip r:embed="rId7">
+                      <a:extLst>
+                        <a:ext uri="{28A0092B-C50C-407E-A947-70E740481C1C}">
+                          <a14:useLocalDpi xmlns:a14="http://schemas.microsoft.com/office/drawing/2010/main" val="0"/>
+                        </a:ext>
+                      </a:extLst>
+                    </a:blip>
+                    <a:stretch>
+                      <a:fillRect/>
+                    </a:stretch>
+                  </pic:blipFill>
+                  <pic:spPr>
+                    <a:xfrm>
+                      <a:off x="0" y="0"/>
+                      <a:ext cx="4926496" cy="4189236"/>
+                    </a:xfrm>
+                    <a:prstGeom prst="rect">
+                      <a:avLst/>
+                    </a:prstGeom>
+                  </pic:spPr>
+                </pic:pic>
+              </a:graphicData>
+            </a:graphic>
+          </wp:inline>
+        </w:drawing>
+      </w:r>
+    </w:p>
+    <w:p>
+      <w:pPr>
+        <w:pStyle w:val="Caption"/>
+        <w:rPr>
+          <w:color w:val="000000" w:themeColor="text1"/>
+          <w:sz w:val="24"/>
+          <w:szCs w:val="24"/>
+        </w:rPr>
+      </w:pPr>
+      <w:r>
+        <w:t xml:space="preserve">Figure </w:t>
+      </w:r>
+      <w:fldSimple w:instr=" SEQ Figure \* ARABIC ">
+        <w:r>
+          <w:rPr>
+            <w:noProof/>
+          </w:rPr>
+          <w:t>1</w:t>
+        </w:r>
+      </w:fldSimple>
+      <w:r>
+        <w:t>: Example Schema</w:t>
+      </w:r>
+    </w:p>
+    <w:p>
+      <w:pPr>
+        <w:keepNext/>
+      </w:pPr>
+      <w:r>
+        <w:rPr>
+          <w:color w:val="000000" w:themeColor="text1"/>
+          <w:sz w:val="24"/>
+          <w:szCs w:val="24"/>
+        </w:rPr>
+        <w:lastRenderedPageBreak/>
+        <w:t xml:space="preserve">Figure 2 shows an example of violating the referential integrity constraint upon an insertion into the BOOKING relation. </w:t>
+      </w:r>
+      <w:r>
+        <w:rPr>
+          <w:noProof/>
+          <w:color w:val="000000" w:themeColor="text1"/>
+          <w:sz w:val="24"/>
+          <w:szCs w:val="24"/>
+        </w:rPr>
+        <w:drawing>
+          <wp:inline distT="0" distB="0" distL="0" distR="0" wp14:anchorId="49A1BB74" wp14:editId="46D9C187">
+            <wp:extent cx="4926496" cy="4417844"/>
+            <wp:effectExtent l="0" t="0" r="7620" b="1905"/>
+            <wp:docPr id="1852347042" name="Picture 4" descr="A group of squares with numbers and text&#10;&#10;Description automatically generated"/>
+            <wp:cNvGraphicFramePr>
+              <a:graphicFrameLocks xmlns:a="http://schemas.openxmlformats.org/drawingml/2006/main" noChangeAspect="1"/>
+            </wp:cNvGraphicFramePr>
+            <a:graphic xmlns:a="http://schemas.openxmlformats.org/drawingml/2006/main">
+              <a:graphicData uri="http://schemas.openxmlformats.org/drawingml/2006/picture">
+                <pic:pic xmlns:pic="http://schemas.openxmlformats.org/drawingml/2006/picture">
+                  <pic:nvPicPr>
+                    <pic:cNvPr id="1852347042" name="Picture 4" descr="A group of squares with numbers and text&#10;&#10;Description automatically generated"/>
+                    <pic:cNvPicPr/>
+                  </pic:nvPicPr>
+                  <pic:blipFill>
+                    <a:blip r:embed="rId8">
+                      <a:extLst>
+                        <a:ext uri="{28A0092B-C50C-407E-A947-70E740481C1C}">
+                          <a14:useLocalDpi xmlns:a14="http://schemas.microsoft.com/office/drawing/2010/main" val="0"/>
+                        </a:ext>
+                      </a:extLst>
+                    </a:blip>
+                    <a:stretch>
+                      <a:fillRect/>
+                    </a:stretch>
+                  </pic:blipFill>
+                  <pic:spPr>
+                    <a:xfrm>
+                      <a:off x="0" y="0"/>
+                      <a:ext cx="4926496" cy="4417844"/>
+                    </a:xfrm>
+                    <a:prstGeom prst="rect">
+                      <a:avLst/>
+                    </a:prstGeom>
+                  </pic:spPr>
+                </pic:pic>
+              </a:graphicData>
+            </a:graphic>
+          </wp:inline>
+        </w:drawing>
+      </w:r>
+    </w:p>
+    <w:p>
+      <w:pPr>
+        <w:pStyle w:val="Caption"/>
+      </w:pPr>
+      <w:r>
+        <w:t xml:space="preserve">Figure </w:t>
+      </w:r>
+      <w:fldSimple w:instr=" SEQ Figure \* ARABIC ">
+        <w:r>
+          <w:rPr>
+            <w:noProof/>
+          </w:rPr>
+          <w:t>2</w:t>
+        </w:r>
+      </w:fldSimple>
+      <w:r>
+        <w:t>: Violation of Referential Integrity Constraint</w:t>
+      </w:r>
+    </w:p>
+    <w:p>
+      <w:pPr>
+        <w:rPr>
+          <w:color w:val="000000" w:themeColor="text1"/>
+          <w:sz w:val="24"/>
+          <w:szCs w:val="24"/>
+        </w:rPr>
+      </w:pPr>
+      <w:r>
+        <w:rPr>
+          <w:color w:val="000000" w:themeColor="text1"/>
+          <w:sz w:val="24"/>
+          <w:szCs w:val="24"/>
+        </w:rPr>
+        <w:t xml:space="preserve">The inserted tuple, highlighted in red, </w:t>
+      </w:r>
+      <w:r>
+        <w:rPr>
+          <w:color w:val="000000" w:themeColor="text1"/>
+          <w:sz w:val="24"/>
+          <w:szCs w:val="24"/>
+        </w:rPr>
+        <w:t xml:space="preserve">violates the referential integrity constraint because the </w:t>
+      </w:r>
+      <w:proofErr w:type="spellStart"/>
+      <w:r>
+        <w:rPr>
+          <w:color w:val="000000" w:themeColor="text1"/>
+          <w:sz w:val="24"/>
+          <w:szCs w:val="24"/>
+        </w:rPr>
+        <w:t>Agent_id</w:t>
+      </w:r>
+      <w:proofErr w:type="spellEnd"/>
+      <w:r>
+        <w:rPr>
+          <w:color w:val="000000" w:themeColor="text1"/>
+          <w:sz w:val="24"/>
+          <w:szCs w:val="24"/>
+        </w:rPr>
+        <w:t xml:space="preserve"> value “004” does not exist in the AGENT relation. As mentioned previously, </w:t>
+      </w:r>
+      <w:proofErr w:type="spellStart"/>
+      <w:r>
+        <w:rPr>
+          <w:color w:val="000000" w:themeColor="text1"/>
+          <w:sz w:val="24"/>
+          <w:szCs w:val="24"/>
+        </w:rPr>
+        <w:t>Agent_id</w:t>
+      </w:r>
+      <w:proofErr w:type="spellEnd"/>
+      <w:r>
+        <w:rPr>
+          <w:color w:val="000000" w:themeColor="text1"/>
+          <w:sz w:val="24"/>
+          <w:szCs w:val="24"/>
+        </w:rPr>
+        <w:t xml:space="preserve"> in BOOKING is a foreign key with </w:t>
+      </w:r>
+      <w:proofErr w:type="spellStart"/>
+      <w:r>
+        <w:rPr>
+          <w:color w:val="000000" w:themeColor="text1"/>
+          <w:sz w:val="24"/>
+          <w:szCs w:val="24"/>
+        </w:rPr>
+        <w:t>Agent_id</w:t>
+      </w:r>
+      <w:proofErr w:type="spellEnd"/>
+      <w:r>
+        <w:rPr>
+          <w:color w:val="000000" w:themeColor="text1"/>
+          <w:sz w:val="24"/>
+          <w:szCs w:val="24"/>
+        </w:rPr>
+        <w:t xml:space="preserve"> in AGENT being the primary key. To comply with the constraint, the value of the foreign key attribute for all tuples in BOOKING must correspond to an existing primary key attribute value in AGENT.</w:t>
+      </w:r>
+    </w:p>
+    <w:p>
+      <w:pPr>
+        <w:keepNext/>
+      </w:pPr>
+      <w:r>
+        <w:rPr>
+          <w:color w:val="000000" w:themeColor="text1"/>
+          <w:sz w:val="24"/>
+          <w:szCs w:val="24"/>
+        </w:rPr>
+        <w:lastRenderedPageBreak/>
+        <w:t>Figure 3 shows an example of an insertion that satisfies the referential integrity constraint.</w:t>
+      </w:r>
+      <w:r>
+        <w:rPr>
+          <w:noProof/>
+          <w:color w:val="000000" w:themeColor="text1"/>
+          <w:sz w:val="24"/>
+          <w:szCs w:val="24"/>
+        </w:rPr>
+        <w:drawing>
+          <wp:inline distT="0" distB="0" distL="0" distR="0" wp14:anchorId="2172C203" wp14:editId="7E169393">
+            <wp:extent cx="4926496" cy="4417844"/>
+            <wp:effectExtent l="0" t="0" r="7620" b="1905"/>
+            <wp:docPr id="648473281" name="Picture 5" descr="A group of squares with numbers and text&#10;&#10;Description automatically generated"/>
+            <wp:cNvGraphicFramePr>
+              <a:graphicFrameLocks xmlns:a="http://schemas.openxmlformats.org/drawingml/2006/main" noChangeAspect="1"/>
+            </wp:cNvGraphicFramePr>
+            <a:graphic xmlns:a="http://schemas.openxmlformats.org/drawingml/2006/main">
+              <a:graphicData uri="http://schemas.openxmlformats.org/drawingml/2006/picture">
+                <pic:pic xmlns:pic="http://schemas.openxmlformats.org/drawingml/2006/picture">
+                  <pic:nvPicPr>
+                    <pic:cNvPr id="648473281" name="Picture 5" descr="A group of squares with numbers and text&#10;&#10;Description automatically generated"/>
+                    <pic:cNvPicPr/>
+                  </pic:nvPicPr>
+                  <pic:blipFill>
+                    <a:blip r:embed="rId9">
+                      <a:extLst>
+                        <a:ext uri="{28A0092B-C50C-407E-A947-70E740481C1C}">
+                          <a14:useLocalDpi xmlns:a14="http://schemas.microsoft.com/office/drawing/2010/main" val="0"/>
+                        </a:ext>
+                      </a:extLst>
+                    </a:blip>
+                    <a:stretch>
+                      <a:fillRect/>
+                    </a:stretch>
+                  </pic:blipFill>
+                  <pic:spPr>
+                    <a:xfrm>
+                      <a:off x="0" y="0"/>
+                      <a:ext cx="4926496" cy="4417844"/>
+                    </a:xfrm>
+                    <a:prstGeom prst="rect">
+                      <a:avLst/>
+                    </a:prstGeom>
+                  </pic:spPr>
+                </pic:pic>
+              </a:graphicData>
+            </a:graphic>
+          </wp:inline>
+        </w:drawing>
+      </w:r>
+    </w:p>
+    <w:p>
+      <w:pPr>
+        <w:pStyle w:val="Caption"/>
+        <w:rPr>
+          <w:color w:val="000000" w:themeColor="text1"/>
+          <w:sz w:val="24"/>
+          <w:szCs w:val="24"/>
+        </w:rPr>
+      </w:pPr>
+      <w:r>
+        <w:t xml:space="preserve">Figure </w:t>
+      </w:r>
+      <w:fldSimple w:instr=" SEQ Figure \* ARABIC ">
+        <w:r>
+          <w:rPr>
+            <w:noProof/>
+          </w:rPr>
+          <w:t>3</w:t>
+        </w:r>
+      </w:fldSimple>
+      <w:r>
+        <w:t>: Insertion that Complies with Referential Integrity Constraint</w:t>
+      </w:r>
+    </w:p>
+    <w:p>
+      <w:pPr>
+        <w:rPr>
+          <w:color w:val="000000" w:themeColor="text1"/>
+          <w:sz w:val="24"/>
+          <w:szCs w:val="24"/>
+        </w:rPr>
+      </w:pPr>
+      <w:r>
+        <w:rPr>
+          <w:color w:val="000000" w:themeColor="text1"/>
+          <w:sz w:val="24"/>
+          <w:szCs w:val="24"/>
+        </w:rPr>
+        <w:t xml:space="preserve">Now, the inserted tuple has an </w:t>
+      </w:r>
+      <w:proofErr w:type="spellStart"/>
+      <w:r>
+        <w:rPr>
+          <w:color w:val="000000" w:themeColor="text1"/>
+          <w:sz w:val="24"/>
+          <w:szCs w:val="24"/>
+        </w:rPr>
+        <w:t>Agent_id</w:t>
+      </w:r>
+      <w:proofErr w:type="spellEnd"/>
+      <w:r>
+        <w:rPr>
+          <w:color w:val="000000" w:themeColor="text1"/>
+          <w:sz w:val="24"/>
+          <w:szCs w:val="24"/>
+        </w:rPr>
+        <w:t xml:space="preserve"> value that corresponds to an existing one in the AGENT relation</w:t>
+      </w:r>
+      <w:r>
+        <w:rPr>
+          <w:color w:val="000000" w:themeColor="text1"/>
+          <w:sz w:val="24"/>
+          <w:szCs w:val="24"/>
+        </w:rPr>
+        <w:t>.</w:t>
       </w:r>
     </w:p>
     <w:p>
@@ -1619,6 +2122,7 @@
           <w:szCs w:val="28"/>
           <w14:ligatures w14:val="none"/>
         </w:rPr>
+        <w:lastRenderedPageBreak/>
         <w:t xml:space="preserve">a. Identify the critical missing information from the </w:t>
       </w:r>
       <w:proofErr w:type="spellStart"/>
@@ -1710,6 +2214,101 @@
         <w:ind w:left="360"/>
         <w:rPr>
           <w:rFonts w:eastAsia="Times New Roman" w:cstheme="minorHAnsi"/>
+          <w:b/>
+          <w:bCs/>
+          <w:color w:val="000000" w:themeColor="text1"/>
+          <w:kern w:val="0"/>
+          <w:sz w:val="24"/>
+          <w:szCs w:val="24"/>
+          <w14:ligatures w14:val="none"/>
+        </w:rPr>
+      </w:pPr>
+      <w:r>
+        <w:rPr>
+          <w:rFonts w:eastAsia="Times New Roman" w:cstheme="minorHAnsi"/>
+          <w:color w:val="000000" w:themeColor="text1"/>
+          <w:kern w:val="0"/>
+          <w:sz w:val="24"/>
+          <w:szCs w:val="24"/>
+          <w14:ligatures w14:val="none"/>
+        </w:rPr>
+        <w:tab/>
+      </w:r>
+      <w:r>
+        <w:rPr>
+          <w:rFonts w:eastAsia="Times New Roman" w:cstheme="minorHAnsi"/>
+          <w:b/>
+          <w:bCs/>
+          <w:color w:val="000000" w:themeColor="text1"/>
+          <w:kern w:val="0"/>
+          <w:sz w:val="24"/>
+          <w:szCs w:val="24"/>
+          <w14:ligatures w14:val="none"/>
+        </w:rPr>
+        <w:t xml:space="preserve">The </w:t>
+      </w:r>
+      <w:proofErr w:type="spellStart"/>
+      <w:r>
+        <w:rPr>
+          <w:rFonts w:eastAsia="Times New Roman" w:cstheme="minorHAnsi"/>
+          <w:b/>
+          <w:bCs/>
+          <w:color w:val="000000" w:themeColor="text1"/>
+          <w:kern w:val="0"/>
+          <w:sz w:val="24"/>
+          <w:szCs w:val="24"/>
+          <w14:ligatures w14:val="none"/>
+        </w:rPr>
+        <w:t>LocalPhone</w:t>
+      </w:r>
+      <w:proofErr w:type="spellEnd"/>
+      <w:r>
+        <w:rPr>
+          <w:rFonts w:eastAsia="Times New Roman" w:cstheme="minorHAnsi"/>
+          <w:b/>
+          <w:bCs/>
+          <w:color w:val="000000" w:themeColor="text1"/>
+          <w:kern w:val="0"/>
+          <w:sz w:val="24"/>
+          <w:szCs w:val="24"/>
+          <w14:ligatures w14:val="none"/>
+        </w:rPr>
+        <w:t xml:space="preserve"> and </w:t>
+      </w:r>
+      <w:proofErr w:type="spellStart"/>
+      <w:r>
+        <w:rPr>
+          <w:rFonts w:eastAsia="Times New Roman" w:cstheme="minorHAnsi"/>
+          <w:b/>
+          <w:bCs/>
+          <w:color w:val="000000" w:themeColor="text1"/>
+          <w:kern w:val="0"/>
+          <w:sz w:val="24"/>
+          <w:szCs w:val="24"/>
+          <w14:ligatures w14:val="none"/>
+        </w:rPr>
+        <w:t>CellPhone</w:t>
+      </w:r>
+      <w:proofErr w:type="spellEnd"/>
+      <w:r>
+        <w:rPr>
+          <w:rFonts w:eastAsia="Times New Roman" w:cstheme="minorHAnsi"/>
+          <w:b/>
+          <w:bCs/>
+          <w:color w:val="000000" w:themeColor="text1"/>
+          <w:kern w:val="0"/>
+          <w:sz w:val="24"/>
+          <w:szCs w:val="24"/>
+          <w14:ligatures w14:val="none"/>
+        </w:rPr>
+        <w:t xml:space="preserve"> attributes are missing the area codes or first three digits of a US phone number.</w:t>
+      </w:r>
+    </w:p>
+    <w:p>
+      <w:pPr>
+        <w:ind w:left="360"/>
+        <w:rPr>
+          <w:rFonts w:eastAsia="Times New Roman" w:cstheme="minorHAnsi"/>
           <w:color w:val="000000" w:themeColor="text1"/>
           <w:kern w:val="0"/>
           <w:sz w:val="28"/>
@@ -1782,6 +2381,86 @@
         <w:ind w:left="360"/>
         <w:rPr>
           <w:rFonts w:eastAsia="Times New Roman" w:cstheme="minorHAnsi"/>
+          <w:b/>
+          <w:bCs/>
+          <w:color w:val="000000" w:themeColor="text1"/>
+          <w:kern w:val="0"/>
+          <w:sz w:val="24"/>
+          <w:szCs w:val="24"/>
+          <w14:ligatures w14:val="none"/>
+        </w:rPr>
+      </w:pPr>
+      <w:r>
+        <w:rPr>
+          <w:rFonts w:eastAsia="Times New Roman" w:cstheme="minorHAnsi"/>
+          <w:color w:val="000000" w:themeColor="text1"/>
+          <w:kern w:val="0"/>
+          <w:sz w:val="28"/>
+          <w:szCs w:val="28"/>
+          <w14:ligatures w14:val="none"/>
+        </w:rPr>
+        <w:tab/>
+      </w:r>
+      <w:r>
+        <w:rPr>
+          <w:rFonts w:eastAsia="Times New Roman" w:cstheme="minorHAnsi"/>
+          <w:b/>
+          <w:bCs/>
+          <w:color w:val="000000" w:themeColor="text1"/>
+          <w:kern w:val="0"/>
+          <w:sz w:val="24"/>
+          <w:szCs w:val="24"/>
+          <w14:ligatures w14:val="none"/>
+        </w:rPr>
+        <w:t xml:space="preserve">I would store the area codes in the existing attributes rather than adding new attributes because the data in the existing attributes is not very </w:t>
+      </w:r>
+      <w:proofErr w:type="gramStart"/>
+      <w:r>
+        <w:rPr>
+          <w:rFonts w:eastAsia="Times New Roman" w:cstheme="minorHAnsi"/>
+          <w:b/>
+          <w:bCs/>
+          <w:color w:val="000000" w:themeColor="text1"/>
+          <w:kern w:val="0"/>
+          <w:sz w:val="24"/>
+          <w:szCs w:val="24"/>
+          <w14:ligatures w14:val="none"/>
+        </w:rPr>
+        <w:t>useful on its own</w:t>
+      </w:r>
+      <w:proofErr w:type="gramEnd"/>
+      <w:r>
+        <w:rPr>
+          <w:rFonts w:eastAsia="Times New Roman" w:cstheme="minorHAnsi"/>
+          <w:b/>
+          <w:bCs/>
+          <w:color w:val="000000" w:themeColor="text1"/>
+          <w:kern w:val="0"/>
+          <w:sz w:val="24"/>
+          <w:szCs w:val="24"/>
+          <w14:ligatures w14:val="none"/>
+        </w:rPr>
+        <w:t xml:space="preserve">, thus it would be </w:t>
+      </w:r>
+      <w:r>
+        <w:rPr>
+          <w:rFonts w:eastAsia="Times New Roman" w:cstheme="minorHAnsi"/>
+          <w:b/>
+          <w:bCs/>
+          <w:color w:val="000000" w:themeColor="text1"/>
+          <w:kern w:val="0"/>
+          <w:sz w:val="24"/>
+          <w:szCs w:val="24"/>
+          <w14:ligatures w14:val="none"/>
+        </w:rPr>
+        <w:t>better for users who are looking for the student’s phone numbers to find all the necessary information in one attribute.</w:t>
+      </w:r>
+    </w:p>
+    <w:p>
+      <w:pPr>
+        <w:ind w:left="360"/>
+        <w:rPr>
+          <w:rFonts w:eastAsia="Times New Roman" w:cstheme="minorHAnsi"/>
           <w:color w:val="000000" w:themeColor="text1"/>
           <w:kern w:val="0"/>
           <w:sz w:val="28"/>
@@ -1806,6 +2485,71 @@
         <w:ind w:left="360"/>
         <w:rPr>
           <w:rFonts w:eastAsia="Times New Roman" w:cstheme="minorHAnsi"/>
+          <w:b/>
+          <w:bCs/>
+          <w:color w:val="000000" w:themeColor="text1"/>
+          <w:kern w:val="0"/>
+          <w:sz w:val="24"/>
+          <w:szCs w:val="28"/>
+          <w14:ligatures w14:val="none"/>
+        </w:rPr>
+      </w:pPr>
+      <w:r>
+        <w:rPr>
+          <w:rFonts w:eastAsia="Times New Roman" w:cstheme="minorHAnsi"/>
+          <w:color w:val="000000" w:themeColor="text1"/>
+          <w:kern w:val="0"/>
+          <w:sz w:val="28"/>
+          <w:szCs w:val="28"/>
+          <w14:ligatures w14:val="none"/>
+        </w:rPr>
+        <w:tab/>
+      </w:r>
+      <w:r>
+        <w:rPr>
+          <w:rFonts w:eastAsia="Times New Roman" w:cstheme="minorHAnsi"/>
+          <w:b/>
+          <w:bCs/>
+          <w:color w:val="000000" w:themeColor="text1"/>
+          <w:kern w:val="0"/>
+          <w:sz w:val="24"/>
+          <w:szCs w:val="28"/>
+          <w14:ligatures w14:val="none"/>
+        </w:rPr>
+        <w:t xml:space="preserve">The advantage of splitting the Name attribute into three attributes is </w:t>
+      </w:r>
+      <w:r>
+        <w:rPr>
+          <w:rFonts w:eastAsia="Times New Roman" w:cstheme="minorHAnsi"/>
+          <w:b/>
+          <w:bCs/>
+          <w:color w:val="000000" w:themeColor="text1"/>
+          <w:kern w:val="0"/>
+          <w:sz w:val="24"/>
+          <w:szCs w:val="28"/>
+          <w14:ligatures w14:val="none"/>
+        </w:rPr>
+        <w:t xml:space="preserve">that it allows the user more control in searching for data. A user may be interested in only the last name of the student, and by splitting the Name attribute, they will receive one name in their query rather than three names that they must manually parse to get the information relevant to them. The disadvantages are that it could lead to inaccurate data entries, and it adds infrastructure to the database. This question asks to consider splitting the attribute into three attributes for first, middle, and last name, yet the example tuple shown above has four names. Looking at the name alone does not tell us whether “William” is a second middle name or the first half of a last name. This confusion could assign names to the wrong attribute, thus taking a user more time to find the data for which they are requesting. Also, additional attributes </w:t>
+      </w:r>
+      <w:r>
+        <w:rPr>
+          <w:rFonts w:eastAsia="Times New Roman" w:cstheme="minorHAnsi"/>
+          <w:b/>
+          <w:bCs/>
+          <w:color w:val="000000" w:themeColor="text1"/>
+          <w:kern w:val="0"/>
+          <w:sz w:val="24"/>
+          <w:szCs w:val="28"/>
+          <w14:ligatures w14:val="none"/>
+        </w:rPr>
+        <w:t>make the relation larger and would require storing more metadata to describe the added attributes.</w:t>
+      </w:r>
+    </w:p>
+    <w:p>
+      <w:pPr>
+        <w:ind w:left="360"/>
+        <w:rPr>
+          <w:rFonts w:eastAsia="Times New Roman" w:cstheme="minorHAnsi"/>
           <w:color w:val="000000" w:themeColor="text1"/>
           <w:kern w:val="0"/>
           <w:sz w:val="28"/>
@@ -1830,6 +2574,35 @@
         <w:ind w:left="360"/>
         <w:rPr>
           <w:rFonts w:eastAsia="Times New Roman" w:cstheme="minorHAnsi"/>
+          <w:b/>
+          <w:bCs/>
+          <w:color w:val="000000" w:themeColor="text1"/>
+          <w:kern w:val="0"/>
+          <w:sz w:val="24"/>
+          <w:szCs w:val="24"/>
+          <w14:ligatures w14:val="none"/>
+        </w:rPr>
+      </w:pPr>
+      <w:r>
+        <w:rPr>
+          <w:rFonts w:eastAsia="Times New Roman" w:cstheme="minorHAnsi"/>
+          <w:b/>
+          <w:bCs/>
+          <w:color w:val="000000" w:themeColor="text1"/>
+          <w:kern w:val="0"/>
+          <w:sz w:val="24"/>
+          <w:szCs w:val="24"/>
+          <w14:ligatures w14:val="none"/>
+        </w:rPr>
+        <w:tab/>
+        <w:t>If splitting the information better fits the users’ needs, then split the information. If not, don’t.</w:t>
+      </w:r>
+    </w:p>
+    <w:p>
+      <w:pPr>
+        <w:ind w:left="360"/>
+        <w:rPr>
+          <w:rFonts w:eastAsia="Times New Roman" w:cstheme="minorHAnsi"/>
           <w:color w:val="000000" w:themeColor="text1"/>
           <w:kern w:val="0"/>
           <w:sz w:val="28"/>
@@ -1847,6 +2620,59 @@
           <w14:ligatures w14:val="none"/>
         </w:rPr>
         <w:t xml:space="preserve">e. Suppose the student can have between 0 and 5 phones. Suggest two different designs that allow this type of information. </w:t>
+      </w:r>
+    </w:p>
+    <w:p>
+      <w:pPr>
+        <w:ind w:left="360"/>
+        <w:rPr>
+          <w:rFonts w:eastAsia="Times New Roman" w:cstheme="minorHAnsi"/>
+          <w:b/>
+          <w:bCs/>
+          <w:color w:val="000000" w:themeColor="text1"/>
+          <w:kern w:val="0"/>
+          <w:sz w:val="24"/>
+          <w:szCs w:val="24"/>
+          <w14:ligatures w14:val="none"/>
+        </w:rPr>
+      </w:pPr>
+      <w:r>
+        <w:rPr>
+          <w:rFonts w:eastAsia="Times New Roman" w:cstheme="minorHAnsi"/>
+          <w:color w:val="000000" w:themeColor="text1"/>
+          <w:kern w:val="0"/>
+          <w:sz w:val="28"/>
+          <w:szCs w:val="28"/>
+          <w14:ligatures w14:val="none"/>
+        </w:rPr>
+        <w:tab/>
+      </w:r>
+      <w:r>
+        <w:rPr>
+          <w:rFonts w:eastAsia="Times New Roman" w:cstheme="minorHAnsi"/>
+          <w:b/>
+          <w:bCs/>
+          <w:color w:val="000000" w:themeColor="text1"/>
+          <w:kern w:val="0"/>
+          <w:sz w:val="24"/>
+          <w:szCs w:val="24"/>
+          <w14:ligatures w14:val="none"/>
+        </w:rPr>
+        <w:t xml:space="preserve">Each tuple in student could have 5 attributes for the possible phone numbers (i.e. Phoen1, Phone2, etc.) or a new relation called PHONE could be created in which each </w:t>
+      </w:r>
+      <w:r>
+        <w:rPr>
+          <w:rFonts w:eastAsia="Times New Roman" w:cstheme="minorHAnsi"/>
+          <w:b/>
+          <w:bCs/>
+          <w:color w:val="000000" w:themeColor="text1"/>
+          <w:kern w:val="0"/>
+          <w:sz w:val="24"/>
+          <w:szCs w:val="24"/>
+          <w14:ligatures w14:val="none"/>
+        </w:rPr>
+        <w:lastRenderedPageBreak/>
+        <w:t>tuple is a phone number that uses SSN of the student who owns the phone number as a foreign key.</w:t>
       </w:r>
     </w:p>
     <w:p>
@@ -2644,6 +3470,25 @@
       <w:contextualSpacing/>
     </w:pPr>
   </w:style>
+  <w:style w:type="paragraph" w:styleId="Caption">
+    <w:name w:val="caption"/>
+    <w:basedOn w:val="Normal"/>
+    <w:next w:val="Normal"/>
+    <w:uiPriority w:val="35"/>
+    <w:unhideWhenUsed/>
+    <w:qFormat/>
+    <w:rsid w:val="006E7CC1"/>
+    <w:pPr>
+      <w:spacing w:after="200" w:line="240" w:lineRule="auto"/>
+    </w:pPr>
+    <w:rPr>
+      <w:i/>
+      <w:iCs/>
+      <w:color w:val="44546A" w:themeColor="text2"/>
+      <w:sz w:val="18"/>
+      <w:szCs w:val="18"/>
+    </w:rPr>
+  </w:style>
 </w:styles>
 </file>
 

</xml_diff>